<commit_message>
Update after Supervisor meeting 19th March
</commit_message>
<xml_diff>
--- a/Client Email .docx
+++ b/Client Email .docx
@@ -25,7 +25,19 @@
         <w:rPr>
           <w:i/>
         </w:rPr>
-        <w:t xml:space="preserve"> Prof. Franz</w:t>
+        <w:t xml:space="preserve"> Prof</w:t>
+      </w:r>
+      <w:r>
+        <w:rPr>
+          <w:i/>
+        </w:rPr>
+        <w:t>essor</w:t>
+      </w:r>
+      <w:r>
+        <w:rPr>
+          <w:i/>
+        </w:rPr>
+        <w:t xml:space="preserve"> Franz</w:t>
       </w:r>
       <w:r>
         <w:rPr>
@@ -136,6 +148,8 @@
           <w:lang w:eastAsia="en-AU"/>
         </w:rPr>
       </w:pPr>
+      <w:bookmarkStart w:id="0" w:name="_GoBack"/>
+      <w:bookmarkEnd w:id="0"/>
     </w:p>
     <w:p>
       <w:pPr>
@@ -1150,8 +1164,6 @@
       <w:r>
         <w:t xml:space="preserve"> open-minded person and am always open to criticism, also I believe that my wide array of skills in programming and scripting will be helpful to the project. I am very excited to be a part of this project.</w:t>
       </w:r>
-      <w:bookmarkStart w:id="0" w:name="_GoBack"/>
-      <w:bookmarkEnd w:id="0"/>
     </w:p>
     <w:p>
       <w:pPr>
@@ -1617,6 +1629,7 @@
   <w:style w:type="character" w:default="1" w:styleId="DefaultParagraphFont">
     <w:name w:val="Default Paragraph Font"/>
     <w:uiPriority w:val="1"/>
+    <w:semiHidden/>
     <w:unhideWhenUsed/>
   </w:style>
   <w:style w:type="table" w:default="1" w:styleId="TableNormal">

</xml_diff>